<commit_message>
Progress Commit work flow and TOC
</commit_message>
<xml_diff>
--- a/Heart Failure Outline.docx
+++ b/Heart Failure Outline.docx
@@ -178,8 +178,13 @@
         </w:numPr>
       </w:pPr>
       <w:r>
-        <w:t>Seaborn PairPlot</w:t>
-      </w:r>
+        <w:t xml:space="preserve">Seaborn </w:t>
+      </w:r>
+      <w:proofErr w:type="spellStart"/>
+      <w:r>
+        <w:t>PairPlot</w:t>
+      </w:r>
+      <w:proofErr w:type="spellEnd"/>
     </w:p>
     <w:p>
       <w:pPr>
@@ -298,7 +303,15 @@
         </w:numPr>
       </w:pPr>
       <w:r>
-        <w:t>Distribution of anaemia by death event and age</w:t>
+        <w:t xml:space="preserve">Distribution of </w:t>
+      </w:r>
+      <w:proofErr w:type="spellStart"/>
+      <w:r>
+        <w:t>anaemia</w:t>
+      </w:r>
+      <w:proofErr w:type="spellEnd"/>
+      <w:r>
+        <w:t xml:space="preserve"> by death event and age</w:t>
       </w:r>
     </w:p>
     <w:p>
@@ -719,17 +732,13 @@
         </w:numPr>
       </w:pPr>
       <w:r>
-        <w:t xml:space="preserve">Model </w:t>
-      </w:r>
-      <w:r>
-        <w:t>2</w:t>
-      </w:r>
-      <w:r>
-        <w:t xml:space="preserve">: Decision tree </w:t>
-      </w:r>
+        <w:t xml:space="preserve">Model 2: Decision tree </w:t>
+      </w:r>
+      <w:proofErr w:type="spellStart"/>
       <w:r>
         <w:t>gini</w:t>
       </w:r>
+      <w:proofErr w:type="spellEnd"/>
       <w:r>
         <w:t xml:space="preserve"> model</w:t>
       </w:r>
@@ -803,7 +812,13 @@
         </w:numPr>
       </w:pPr>
       <w:r>
-        <w:t>Model 3: Modeling with less features</w:t>
+        <w:t xml:space="preserve">Model 3: </w:t>
+      </w:r>
+      <w:r>
+        <w:t>Entropy model</w:t>
+      </w:r>
+      <w:r>
+        <w:t xml:space="preserve"> with less features</w:t>
       </w:r>
     </w:p>
     <w:p>
@@ -912,6 +927,18 @@
       </w:pPr>
       <w:r>
         <w:t>Calculate and plot ROC</w:t>
+      </w:r>
+    </w:p>
+    <w:p>
+      <w:pPr>
+        <w:pStyle w:val="ListParagraph"/>
+        <w:numPr>
+          <w:ilvl w:val="1"/>
+          <w:numId w:val="1"/>
+        </w:numPr>
+      </w:pPr>
+      <w:r>
+        <w:t>Model 4: Random forest with 4 prime features</w:t>
       </w:r>
     </w:p>
     <w:sectPr>

</xml_diff>